<commit_message>
Fixed data corruption in report
</commit_message>
<xml_diff>
--- a/Submission/Team_K.docx
+++ b/Submission/Team_K.docx
@@ -2,6 +2,8 @@
 <file path=word/document.xml><?xml version="1.0" encoding="utf-8"?>
 <w:document xmlns:wpc="http://schemas.microsoft.com/office/word/2010/wordprocessingCanvas" xmlns:mc="http://schemas.openxmlformats.org/markup-compatibility/2006" xmlns:o="urn:schemas-microsoft-com:office:office" xmlns:r="http://schemas.openxmlformats.org/officeDocument/2006/relationships" xmlns:m="http://schemas.openxmlformats.org/officeDocument/2006/math" xmlns:v="urn:schemas-microsoft-com:vml" xmlns:wp14="http://schemas.microsoft.com/office/word/2010/wordprocessingDrawing" xmlns:wp="http://schemas.openxmlformats.org/drawingml/2006/wordprocessingDrawing" xmlns:w10="urn:schemas-microsoft-com:office:word" xmlns:w="http://schemas.openxmlformats.org/wordprocessingml/2006/main" xmlns:w14="http://schemas.microsoft.com/office/word/2010/wordml" xmlns:w15="http://schemas.microsoft.com/office/word/2012/wordml" xmlns:wpg="http://schemas.microsoft.com/office/word/2010/wordprocessingGroup" xmlns:wpi="http://schemas.microsoft.com/office/word/2010/wordprocessingInk" xmlns:wne="http://schemas.microsoft.com/office/word/2006/wordml" xmlns:wps="http://schemas.microsoft.com/office/word/2010/wordprocessingShape" mc:Ignorable="w14 w15 wp14">
   <w:body>
+    <w:bookmarkStart w:id="0" w:name="_GoBack"/>
+    <w:bookmarkEnd w:id="0"/>
     <w:p>
       <w:pPr>
         <w:pStyle w:val="Heading1"/>
@@ -715,11 +717,9 @@
             <w:tcW w:w="1615" w:type="dxa"/>
           </w:tcPr>
           <w:p>
-            <w:proofErr w:type="spellStart"/>
             <w:r>
               <w:t>PyCharm</w:t>
             </w:r>
-            <w:proofErr w:type="spellEnd"/>
           </w:p>
         </w:tc>
         <w:tc>
@@ -901,15 +901,7 @@
     </w:p>
     <w:p>
       <w:r>
-        <w:t xml:space="preserve">TrackStats is therefore a three layer application. It uses Google API as the data provider for both, fitness and user authentication. In the application layer it has a set of REST services built on Python that on demand pull data from Google Fit, transform it and return more meaningful datasets to the front end. This last layer is a web application running on top of Django that at the same time runs in a Google Application Engine environment. Its main role is to render HTML pages that when delivered to the browser, its associated </w:t>
-      </w:r>
-      <w:proofErr w:type="spellStart"/>
-      <w:r>
-        <w:t>JavaScripts</w:t>
-      </w:r>
-      <w:proofErr w:type="spellEnd"/>
-      <w:r>
-        <w:t xml:space="preserve"> allow the end-user interact with the data by triggering request to the application layer depending on the used features.</w:t>
+        <w:t>TrackStats is therefore a three layer application. It uses Google API as the data provider for both, fitness and user authentication. In the application layer it has a set of REST services built on Python that on demand pull data from Google Fit, transform it and return more meaningful datasets to the front end. This last layer is a web application running on top of Django that at the same time runs in a Google Application Engine environment. Its main role is to render HTML pages that when delivered to the browser, its associated JavaScripts allow the end-user interact with the data by triggering request to the application layer depending on the used features.</w:t>
       </w:r>
     </w:p>
     <w:p>
@@ -5862,8 +5854,6 @@
       </w:r>
     </w:p>
     <w:p>
-      <w:bookmarkStart w:id="0" w:name="_GoBack"/>
-      <w:bookmarkEnd w:id="0"/>
       <w:r>
         <w:t xml:space="preserve"> </w:t>
       </w:r>
@@ -6203,23 +6193,13 @@
               <w:lang w:val="es-ES"/>
             </w:rPr>
           </w:pPr>
-          <w:proofErr w:type="spellStart"/>
           <w:r>
             <w:rPr>
               <w:b/>
               <w:color w:val="404040" w:themeColor="text1" w:themeTint="BF"/>
               <w:lang w:val="es-ES"/>
             </w:rPr>
-            <w:t>Team</w:t>
-          </w:r>
-          <w:proofErr w:type="spellEnd"/>
-          <w:r>
-            <w:rPr>
-              <w:b/>
-              <w:color w:val="404040" w:themeColor="text1" w:themeTint="BF"/>
-              <w:lang w:val="es-ES"/>
-            </w:rPr>
-            <w:t xml:space="preserve"> K</w:t>
+            <w:t>Team K</w:t>
           </w:r>
         </w:p>
         <w:p>
@@ -7302,7 +7282,7 @@
       <inkml:brushProperty name="fitToCurve" value="1"/>
     </inkml:brush>
   </inkml:definitions>
-  <inkml:trace contextRef="#ctx0" brushRef="#br0">-4 115 200 0,'-5'0'92'0,"5"0"-73"0,0 0-24 16,0 0-23-16,5-2 21 15,3 0-34-15,2-3 30 16,3-2 6-16,3-2 3 15,-1 0 55-15,4-1-42 0,-4 1 16 16,1-2-19-16,-3 1-5 16,-3 3-1-16,-2-4 0 15,-13 1-9 1,-6 1 14 0,1 7-7-16,-3 0-2 15,0 2 2-15,-3 4 14 16,1 3-11-16,2 0 10 15,0 2-10-15,3 3-1 16,2 0-1-16,3 1 10 16,2 4-9-16,3-1 14 15,5-2-12-15,0 4 14 0,3-1-13 16,3-6 25-16,-1-2-22 16,0-2 4-16,3-2-8 15,5-5-3-15,-2-2 0 16,-3-1-43-16,2-1 33 15,-2-1-73-15,0 1 63 16,-2-3-196 0</inkml:trace>
+  <inkml:trace contextRef="#ctx0" brushRef="#br0">-4 114 200 0,'-5'0'92'0,"5"0"-73"0,0 0-24 16,0 0-23-16,5-2 21 15,3 0-34-15,2-3 30 16,3-2 6-16,3-2 3 15,-1 1 55-15,4-2-42 0,-4 1 16 16,1-2-19-16,-3 1-5 16,-3 3-1-16,-2-4 0 15,-13 1-9 1,-6 1 14 0,1 7-7-16,-3 0-2 15,0 2 2-15,-3 4 14 16,1 3-11-16,2 0 10 15,0 2-10-15,3 3-1 16,2 0-1-16,3 1 10 16,2 4-9-16,3-2 14 15,5-1-12-15,0 4 14 0,3-1-13 16,3-6 25-16,-1-2-22 16,0-2 4-16,3-2-8 15,5-5-3-15,-2-2 0 16,-3-1-43-16,2-1 33 15,-2-1-73-15,0 1 63 16,-2-3-196 0</inkml:trace>
 </inkml:ink>
 </file>
 
@@ -7332,7 +7312,7 @@
       <inkml:brushProperty name="fitToCurve" value="1"/>
     </inkml:brush>
   </inkml:definitions>
-  <inkml:trace contextRef="#ctx0" brushRef="#br0">137 7 180 0,'-8'-7'82'0,"-5"7"-65"0,0 0-21 0,7 0 14 16,-1 0-9-16,-4 0-5 15,1 2 3-15,-3 1-3 16,2 1 3-16,-2 1 18 0,5 2-14 16,0 0 13-16,3 2-11 15,2 3-1-15,6 2-2 16,2 0 15-16,6 2-13 16,4-2 4-16,6 0-6 0,3 0 2 15,0 0-3-15,-1 0-3 16,-2 0 1-16,-2 0-2 15,-4 0 2-15,-2-2 6 16,-5-1-4-16,-2 1 20 16,-6-3-17-16,-6-2 19 15,-7 5-18-15,-5-3 9 16,-3-2-10-16,0-7 3 16,0-2-5-16,-3 0-4 15,3-3 2-15,-2 0 0 16,2-2 0-16,5 0-20 15,5 0 16-15,9-2-114 16,2 0 92-16,2-1-158 16</inkml:trace>
+  <inkml:trace contextRef="#ctx0" brushRef="#br0">137 7 180 0,'-8'-7'82'0,"-5"7"-65"0,0 0-21 0,7 0 14 16,-1 0-9-16,-4 0-5 15,1 2 3-15,-3 1-3 16,2 1 3-16,-2 1 18 0,5 2-14 16,0 0 13-16,3 2-11 15,2 3-1-15,6 2-2 16,2 0 15-16,6 2-13 16,4-2 4-16,6 0-6 0,3 0 2 15,0-1-3-15,-1 1-3 16,-2 0 1-16,-2 0-2 15,-4 0 2-15,-2-2 6 16,-5-1-4-16,-2 1 20 16,-6-3-17-16,-6-2 19 15,-7 5-18-15,-5-3 9 16,-3-2-10-16,0-7 3 16,0-2-5-16,-3 0-4 15,3-3 2-15,-2 0 0 16,2-2 0-16,5 0-20 15,5 0 16-15,9-2-114 16,2 0 92-16,2-1-158 16</inkml:trace>
 </inkml:ink>
 </file>
 
@@ -7572,7 +7552,7 @@
       <inkml:brushProperty name="fitToCurve" value="1"/>
     </inkml:brush>
   </inkml:definitions>
-  <inkml:trace contextRef="#ctx0" brushRef="#br0">392-5 244 0,'-15'0'108'0,"4"5"-85"0,-10 18-29 16,11-7-10-16,-9 5 11 15,-7-2-23-15,-3 2 21 16,-2 0-2-16,0 0 6 15,-6 0-1-15,0 2 3 0,6-5-2 16,2-1 2-16,3-3-61 16,5-5 49-16,3-2-136 15</inkml:trace>
+  <inkml:trace contextRef="#ctx0" brushRef="#br0">392-5 244 0,'-15'0'108'0,"4"5"-85"0,-10 18-29 16,11-7-10-16,-9 5 11 15,-7-2-23-15,-3 2 21 16,-2 0-2-16,0-1 6 15,-6 1-1-15,0 2 3 0,6-5-2 16,2-1 2-16,3-3-61 16,5-5 49-16,3-2-136 15</inkml:trace>
 </inkml:ink>
 </file>
 
@@ -7757,7 +7737,7 @@
       <inkml:brushProperty name="fitToCurve" value="1"/>
     </inkml:brush>
   </inkml:definitions>
-  <inkml:trace contextRef="#ctx0" brushRef="#br0">1-2 104 0,'-3'0'46'0,"3"2"-37"0,0 0-11 0,0-2 33 16,0 0-25-16,3 5 17 16,2 0-17-16,0-1 6 15,1 3-9-15,-1 0 1 16,0 0-3-16,-2-2-1 0,0 2 1 16,-1 2 15-16,-2 1-12 0,0 4 15 15,0 0-14-15,0-3 9 16,0 1-11-16,3-3-1 15,-3 1-1-15,0-1 7 16,2 3-6-16,-2-1-1 16,3 1 0-16,0-1 1 15,-1-1-1-15,1-1 2 16,0 0-2-16,-1 5-3 16,1 0 1-16,-3 3 4 15,0-3-3-15,3 0 3 16,-1 0-2-16,1 0 8 15,-3 0-7-15,0 0 7 16,0 0-6-16,2 0-2 16,1 0 0-16,0-3-4 0,-3 1 2 15,2 4 1-15,-2 3 0 16,3-3 2-16,-3 0-1 16,3 1 5-16,-3-3-5 15,0 0 3-15,0 2-3 16,0 0 5-16,2-2-5 15,-2 0-3-15,0-2 2 16,0 2 0-16,0 0 0 16,0 0 8-16,0 2-6 15,3-2 2-15,-3 0-3 16,0-2 2-16,0 0-2 0,0-1-3 16,0 3 1-16,0 0 1 15,0 0 0-15,0 0 8 16,0-2-6-16,0-1-4 15,0 6 2-15,0-3 0 16,0 2 0-16,0 0 5 16,0 1-4-16,0-3 3 15,3 2-3-15,-3-2-9 16,2 0 6-16,1 2 15 16,-1-2-10-16,1 0-1 15,-3 5-1-15,3 2-13 16,-1-3 10-16,-2-1 14 15,3-1-9-15,0 0-1 16,-3-2-1-16,0 3-4 16,0-3 2-16,0 0 6 15,2 0-4-15,-2 0 0 0,0 4 0 16,3-1-1-16,0 4 0 16,-1-3 5-16,1-2-4 15,-1 1-5-15,-2-1 3 16,3 0 8-16,0-2-5 15,-3 0-1-15,0 0 0 16,0-2 1-16,0 2-1 16,0-2-1-16,0 4 1 15,0 3-1-15,0-3 0 16,2-2 2-16,1 0-1 16,-3 0-3-16,3 0 1 15,-1 0 4-15,1 0-3 0,0 0 3 16,-3 0-2-16,7 0 2 15,-1-3-2-15,-1 6-9 16,0 4 6-16,-2-3 7 16,0-1-5-16,-1 1-2 15,1 1 2-15,-1 0-3 16,1-3 2-16,-3 0 6 16,0 1-4-16,0 1 0 15,0 1 0-15,0 2-1 16,0-3 0-16,0-1-6 15,0-1 5-15,0 0 6 16,0 1-5-16,0-1 1 16,0 0 0-16,0-2 1 0,0 0-1 15,0 5-1-15,-5 0 1 16,0 2-7-16,-1-3 5 16,1-1 0-16,2-1 1 15,-2 0 5-15,2-2-4 16,1 2-3-16,-1-2 2 15,1 0 0-15,-1 0 0 16,0 0 0-16,1 3 0 16,-1-3 2-16,0-3-1 15,3 6 2-15,-2-3-2 16,2-3-1-16,0 1 1 16,0 0 4-16,0-1-4 15,0-1 0-15,2 1 0 0,-2 1-1 16,0 0 0-16,0-1-3 15,0 1 2-15,0-1 1 16,0-1 0-16,0 4 2 16,0-3-1-16,0 3-1 15,-2 0 1-15,2 0-4 16,0-2 2-16,0-3 4 16,-3 3 0-1,0-3-2-15,1 1-6 16,-1-1 4-16,1 0-28 15,-1-2 23-15,0-2-119 16,-2 2 97-16,-3-2-160 16</inkml:trace>
+  <inkml:trace contextRef="#ctx0" brushRef="#br0">1-2 104 0,'-3'0'46'0,"3"2"-37"0,0 0-11 0,0-2 33 16,0 0-25-16,3 5 17 16,2 0-17-16,0-1 6 15,1 3-9-15,-1 0 1 16,0 0-3-16,-2-2-1 0,0 2 1 16,-1 2 15-16,-2 1-12 0,0 4 15 15,0 0-14-15,0-3 9 16,0 1-11-16,3-3-1 15,-3 1-1-15,0-1 7 16,2 3-6-16,-2-1-1 16,3 1 0-16,0-1 1 15,-1-1-1-15,1-1 2 16,0 0-2-16,-1 5-3 16,1 0 1-16,-3 3 4 15,0-3-3-15,3 0 3 16,-1 0-2-16,1 0 8 15,-3 0-7-15,0 0 7 16,0 0-6-16,2 0-2 16,1 0 0-16,0-3-4 0,-3 1 2 15,2 4 1-15,-2 3 0 16,3-3 2-16,-3 0-1 16,3 1 5-16,-3-3-5 15,0 0 3-15,0 2-3 16,0 0 5-16,2-2-5 15,-2 0-3-15,0-2 2 16,0 2 0-16,0 0 0 16,0 0 8-16,0 2-6 15,3-2 2-15,-3 0-3 16,0-2 2-16,0 0-2 0,0-1-3 16,0 3 1-16,0 0 1 15,0 0 0-15,0 0 8 16,0-2-6-16,0-1-4 15,0 6 2-15,0-3 0 16,0 2 0-16,0 0 5 16,0 1-4-16,0-3 3 15,3 2-3-15,-3-2-9 16,2 0 6-16,0 2 15 16,0-2-10-16,1 0-1 15,-3 5-1-15,3 2-13 16,-1-3 10-16,-2-1 14 15,3-1-9-15,0 0-1 16,-3-2-1-16,0 3-4 16,0-3 2-16,0 0 6 15,2 0-4-15,-2 0 0 0,0 4 0 16,3-1-1-16,0 4 0 16,-1-3 5-16,1-2-4 15,-1 1-5-15,-2-1 3 16,3 0 8-16,0-2-5 15,-3 0-1-15,0 0 0 16,0-2 1-16,0 2-1 16,0-2-1-16,0 4 1 15,0 3-1-15,0-3 0 16,2-2 2-16,1 0-1 16,-3 0-3-16,3 0 1 15,-1 0 4-15,1 0-3 0,0 0 3 16,-3 0-2-16,7 0 2 15,-1-3-2-15,-1 6-9 16,0 4 6-16,-2-3 7 16,0-1-5-16,-1 1-2 15,1 1 2-15,-1 0-3 16,1-3 2-16,-3 0 6 16,0 1-4-16,0 1 0 15,0 1 0-15,0 2-1 16,0-3 0-16,0-1-6 15,0-1 5-15,0 0 6 16,0 1-5-16,0-1 1 16,0 0 0-16,0-2 1 0,0 0-1 15,0 5-1-15,-5 0 1 16,0 2-7-16,-1-3 5 16,1-1 0-16,2-1 1 15,-2 0 5-15,2-2-4 16,1 2-3-16,-1-2 2 15,1 0 0-15,-1 0 0 16,0 0 0-16,1 3 0 16,-1-3 2-16,0-3-1 15,3 6 2-15,-2-3-2 16,2-3-1-16,0 1 1 16,0 0 4-16,0-1-4 15,0-1 0-15,2 1 0 0,-2 1-1 16,0 0 0-16,0-1-3 15,0 1 2-15,0-1 1 16,0-1 0-16,0 4 2 16,0-3-1-16,0 3-1 15,-2 0 1-15,2 0-4 16,0-2 2-16,0-3 4 16,-3 3 0-1,0-3-2-15,1 1-6 16,-1-1 4-16,1 0-28 15,-1-2 23-15,0-2-119 16,-2 2 97-16,-3-2-160 16</inkml:trace>
 </inkml:ink>
 </file>
 
@@ -8462,7 +8442,7 @@
       <inkml:brushProperty name="fitToCurve" value="1"/>
     </inkml:brush>
   </inkml:definitions>
-  <inkml:trace contextRef="#ctx0" brushRef="#br0">0-1 116 0,'2'0'55'0,"1"3"-43"0,-1-1-15 16,-2-2 7-16,3 5-4 15,-1-1 30-15,4 3-23 16,-1 14 31-16,0 2-29 16,-3 3 10-16,1 2-13 15,-1 4-4-15,-2 3-1 0,3-2-7 16,-3-1 5-16,0-2-20 15,0-2 17-15,0-2-38 16,-5 1 32-16,2-6-102 16,-2 5 86-1,-2-5-22-15</inkml:trace>
+  <inkml:trace contextRef="#ctx0" brushRef="#br0">0-1 116 0,'2'0'55'0,"1"3"-43"0,-1-1-15 16,-2-2 7-16,3 5-4 15,-1-1 30-15,4 3-23 16,-2 14 31-16,1 2-29 16,-3 3 10-16,1 2-13 15,-1 4-4-15,-2 3-1 0,3-2-7 16,-3-1 5-16,0-2-20 15,0-2 17-15,0-2-38 16,-5 1 32-16,2-6-102 16,-2 5 86-1,-1-5-22-15</inkml:trace>
 </inkml:ink>
 </file>
 
@@ -8582,7 +8562,7 @@
       <inkml:brushProperty name="fitToCurve" value="1"/>
     </inkml:brush>
   </inkml:definitions>
-  <inkml:trace contextRef="#ctx0" brushRef="#br0">8 0 140 0,'0'0'65'0,"0"2"-51"0,0 1-17 16,0 6 1-1,0 0 1-15,0 5 0 0,0 5 6 16,0 11-4-16,0 10 37 0,0 2-30 16,-3 7 19-16,0 7-19 15,1 4 3-15,2 17-7 16,0-2-3-16,2 9 0 15,1 4 7-15,2 15-6 16,1 6-1-16,-4-1 0 16,1 10-1-16,-1 1 0 15,-2-9 0-15,0-3 0 16,0-5 0-16,0-4 0 16,0-7 2-16,-2-9-1 0,-1-8-3 15,1 3 1-15,-1-14-55 16,3-12 44-16,-3-11-167 15</inkml:trace>
+  <inkml:trace contextRef="#ctx0" brushRef="#br0">8 0 140 0,'0'0'65'0,"0"2"-51"0,0 1-17 16,0 6 1-1,0 0 1-15,0 5 0 0,0 5 6 16,0 11-4-16,0 10 37 0,0 2-30 16,-3 7 19-16,0 7-19 15,1 4 3-15,2 17-7 16,0-2-3-16,2 9 0 15,1 4 7-15,2 15-6 16,0 6-1-16,-3-1 0 16,1 10-1-16,-1 1 0 15,-2-9 0-15,0-3 0 16,0-5 0-16,0-4 0 16,0-7 2-16,-2-9-1 0,-1-8-3 15,1 3 1-15,-1-14-55 16,3-12 44-16,-2-11-167 15</inkml:trace>
 </inkml:ink>
 </file>
 
@@ -9040,7 +9020,7 @@
       <inkml:brushProperty name="fitToCurve" value="1"/>
     </inkml:brush>
   </inkml:definitions>
-  <inkml:trace contextRef="#ctx0" brushRef="#br0">-1-2 116 0,'3'0'52'0,"0"2"-41"0,-3-2-14 0,0 0 9 16,0 0-5-16,0 0 25 15,0 0-21 1,0 9 32-16,0 1 6 16,0-3-31-16,0 0 26 0,0 2-29 0,0-2 7 15,0 0-12-15,2 2 9 16,1-2-10-16,-1 2 10 15,3 3-10-15,1 0-7 16,-1-1 4-16,0 6-4 16,0 4 3-16,-2-3 20 15,-1 3-15-15,1 2 5 16,0 1-7-16,-1-1 13 16,1 7-11-16,2 3 3 15,0-1-5-15,-2-1 2 16,-1-3-3-16,1-3-1 15,-1 13 1-15,1-6 1 16,-3-4-1-16,0 0-1 16,0-2 1-16,0-3-27 0,-3-2 21 15,3-3-102-15,-2-1 83 16,-1-6-187 0</inkml:trace>
+  <inkml:trace contextRef="#ctx0" brushRef="#br0">-1-2 116 0,'3'0'52'0,"0"2"-41"0,-3-2-14 0,0 0 9 16,0 0-5-16,0 0 25 15,0 0-21 1,0 9 32-16,0 1 6 16,0-3-31-16,0 0 26 0,0 2-29 0,0-2 7 15,0 0-12-15,2 2 9 16,1-2-10-16,-1 2 10 15,3 3-10-15,1 0-7 16,-1-1 4-16,0 6-4 16,0 4 3-16,-3-3 20 15,0 3-15-15,1 2 5 16,0 1-7-16,-1-1 13 16,1 7-11-16,2 3 3 15,0-1-5-15,-2-1 2 16,-1-3-3-16,1-3-1 15,-1 13 1-15,1-6 1 16,-3-4-1-16,0 0-1 16,0-2 1-16,0-3-27 0,-3-2 21 15,3-3-102-15,-2-1 83 16,-1-6-187 0</inkml:trace>
 </inkml:ink>
 </file>
 
@@ -9256,7 +9236,7 @@
       <inkml:brushProperty name="fitToCurve" value="1"/>
     </inkml:brush>
   </inkml:definitions>
-  <inkml:trace contextRef="#ctx0" brushRef="#br0">-1 2 124 0,'2'0'55'0,"-2"-2"-43"0,0 2-15 0,0 0 21 15,0 0-15-15,0 0 1 16,3 2-2-16,5 0 7 15,0 0-7 1,5 0-1-16,0-2 25 0,3 0-21 16,2 0 21-16,0 0-19 0,3 0-1 15,0-2-4-15,-3 0-2 16,3 2 1-16,3 0 1 16,-1-2-1-16,-2 2-3 15,-5 0 1-15,2 0-27 16,-5 0 22-16,-2 0-108 15,-3 0 89 1,-3 0-61-16</inkml:trace>
+  <inkml:trace contextRef="#ctx0" brushRef="#br0">-1 2 124 0,'2'0'55'0,"-2"-2"-43"0,0 2-15 0,0 0 21 15,0 0-15-15,0 0 1 16,3 2-2-16,5-1 7 15,0 1-7 1,5 0-1-16,0-2 25 0,3 0-21 16,2 0 21-16,0 0-19 0,3 0-1 15,0-2-4-15,-3 0-2 16,3 2 1-16,3 0 1 16,-1-1-1-16,-2 1-3 15,-5 0 1-15,2 0-27 16,-5 0 22-16,-2 0-108 15,-3 0 89 1,-3 0-61-16</inkml:trace>
 </inkml:ink>
 </file>
 
@@ -9467,7 +9447,7 @@
       <inkml:brushProperty name="fitToCurve" value="1"/>
     </inkml:brush>
   </inkml:definitions>
-  <inkml:trace contextRef="#ctx0" brushRef="#br0">0 9 232 0,'8'30'105'0,"-3"-20"-83"0,3 4-28 0,-3-5 13 15,3 3-7-15,5-1-48 16,-2 1 38-16,-1 0-5 15,-2-3 9-15,-3 0 30 0,-2-2-19 16,0-2 18-16,-6-5-19 16,0-2-2-1,1-3-24-15,4-4 17 16,4-5-29-16,-1 0 26 16,0-5-13-16,0-2 15 15,3 2 23-15,3 3-14 16,-1 2 34-16,1 5-29 0,-1 2 36 15,1 7-33-15,2 5 12 16,2 4-17-16,4 5 16 16,-1 2-17-16,-5 5 4 15,0 0-7-15,-2 7 2 16,-1 2-3-16,-2-2-6 16,0-4 4-16,-3-3-3 15,1-5 3-15,-4-4-69 16,1-5 55-16,-3-7-152 15,0 0 128 1</inkml:trace>
+  <inkml:trace contextRef="#ctx0" brushRef="#br0">0 9 232 0,'8'30'105'0,"-3"-20"-83"0,3 3-28 0,-3-4 13 15,3 3-7-15,5-1-48 16,-2 1 38-16,-1 0-5 15,-2-3 9-15,-3 0 30 0,-2-2-19 16,0-2 18-16,-6-5-19 16,0-2-2-1,1-3-24-15,4-4 17 16,4-5-29-16,-1 0 26 16,0-5-13-16,0-2 15 15,3 3 23-15,3 2-14 16,-1 2 34-16,1 5-29 0,-1 2 36 15,1 7-33-15,2 5 12 16,2 4-17-16,4 5 16 16,-1 2-17-16,-5 4 4 15,0 1-7-15,-2 7 2 16,-1 2-3-16,-2-2-6 16,0-5 4-16,-3-2-3 15,1-5 3-15,-4-4-69 16,1-5 55-16,-3-7-152 15,0 0 128 1</inkml:trace>
 </inkml:ink>
 </file>
 
@@ -9527,7 +9507,7 @@
       <inkml:brushProperty name="fitToCurve" value="1"/>
     </inkml:brush>
   </inkml:definitions>
-  <inkml:trace contextRef="#ctx0" brushRef="#br0">0 106 124 0,'5'0'55'0,"13"0"-43"0,-4 0-15 0,-4 0 4 16,3 0-2-16,3 0 1 15,0 0 0-15,-1 0 11 0,4-2-9 16,2 0 31-16,8-1-26 15,-1 1 9-15,1 0-12 16,0-1 3-16,3 1-5 0,7-3-1 16,0 1 0-16,3-1 4 15,0-2-4-15,8 0-3 16,-5 0 2-16,-1 0 3 16,1 0-3-16,-1 0-2 15,1 0 1-15,-3 0 1 16,-5 0 0-16,-3 2-3 15,-3 1 2-15,-5 1 1 16,-2 1 0-16,-3 2-26 16,3 0 21-16,-6 0-21 15,-2 0 19-15,2 0-43 16,-2 2 4 0,-3-2 32-16,-5 0-22 15,0 0 28-15,-3 0-2 16,0 0 7-16,-5 0 2 15,3 0 1-15,-3 0 56 16,2 0-44-16,-2 0 24 16,0 0-26-16,-2 0 5 15,-1 0-11-15,1 3 6 16,7-1-2 0,-3 3-5-16,1-1 12 0,0 6-11 15,-1 1 14-15,1 6-13 16,0 11 0-16,-1 0-3 15,1 0-2-15,-1 0 1 0,-2-5-169 16</inkml:trace>
+  <inkml:trace contextRef="#ctx0" brushRef="#br0">0 106 124 0,'5'0'55'0,"13"0"-43"0,-4 0-15 0,-4 0 4 16,3 0-2-16,3 0 1 15,0 0 0-15,-1 0 11 0,4-2-9 16,2 0 31-16,8-1-26 15,-1 1 9-15,1 0-12 16,0-1 3-16,3 1-5 0,7-3-1 16,0 1 0-16,3-1 4 15,0-2-4-15,8 0-3 16,-6 0 2-16,0 0 3 16,1 0-3-16,-1 0-2 15,1 0 1-15,-3 0 1 16,-5 0 0-16,-3 2-3 15,-3 1 2-15,-5 1 1 16,-2 1 0-16,-3 2-26 16,3 0 21-16,-6 0-21 15,-2 0 19-15,2 0-43 16,-2 2 4 0,-3-2 32-16,-5 0-22 15,0 0 28-15,-3 0-2 16,0 0 7-16,-5 0 2 15,3 0 1-15,-3 0 56 16,2 0-44-16,-2 0 24 16,0 0-26-16,-2 0 5 15,-1 0-11-15,1 3 6 16,7-1-2 0,-3 3-5-16,1-1 12 0,0 6-11 15,-1 1 14-15,1 6-13 16,0 11 0-16,-1 0-3 15,1 0-2-15,-1 0 1 0,-2-5-169 16</inkml:trace>
 </inkml:ink>
 </file>
 
@@ -9677,7 +9657,7 @@
       <inkml:brushProperty name="fitToCurve" value="1"/>
     </inkml:brush>
   </inkml:definitions>
-  <inkml:trace contextRef="#ctx0" brushRef="#br0">12 73 184 0,'2'11'82'0,"1"-2"-65"0,-3 28-21 0,0-25 6 0,0 0-3 16,0-1-22-16,0-2 18 15,-3 1 5-15,1-4-1 16,2-1 32-16,-3 0-24 0,0-3 17 15,1-4-18-15,2-3-8 16,-3-6 2-16,3-6-1 16,0-1 1-16,3-3-17 15,-1-2 13-15,4 0-9 16,-1 0 9-16,3 0 11 16,-3 4-6-16,8 8 20 15,2 6 6 1,1 3-20-16,-3 6 18 15,-3 6-20-15,0 3 9 16,-2 4-10-16,0 3 6 0,0 8-7 16,0-2-5-16,-3-6 2 15,0-1 5-15,-3-3-4 16,1-2-17-16,0-5 13 16,-3-2-64-16,0-2 52 15,0-5-156 1,0-3 131-1</inkml:trace>
+  <inkml:trace contextRef="#ctx0" brushRef="#br0">12 74 184 0,'2'11'82'0,"1"-2"-65"0,-3 28-21 0,0-25 6 0,0 1-3 16,0-2-22-16,0-2 18 15,-3 1 5-15,1-4-1 16,2-1 32-16,-3 0-24 0,0-3 17 15,1-4-18-15,2-3-8 16,-3-6 2-16,3-6-1 16,0-2 1-16,3-2-17 15,-1-2 13-15,4 0-9 16,-1 0 9-16,3-1 11 16,-3 5-6-16,8 8 20 15,2 6 6 1,1 3-20-16,-2 6 18 15,-4 6-20-15,0 3 9 16,-2 4-10-16,0 4 6 0,0 7-7 16,0-2-5-16,-3-6 2 15,0 0 5-15,-3-4-4 16,1-2-17-16,0-5 13 16,-3-2-64-16,0-2 52 15,0-5-156 1,0-3 131-1</inkml:trace>
 </inkml:ink>
 </file>
 
@@ -9827,7 +9807,7 @@
       <inkml:brushProperty name="fitToCurve" value="1"/>
     </inkml:brush>
   </inkml:definitions>
-  <inkml:trace contextRef="#ctx0" brushRef="#br0">2 10 152 0,'-3'-5'69'0,"6"5"-55"0,-3-2-18 0,0 2 65 15,0 0-49-15,0 0 35 16,0-3-35-16,0 3 8 16,0 0-14-1,0 17 1-15,0 1-5 0,0 6-1 16,0 1 0-16,0 3-1 16,0 12 2-16,2-5-1 15,-2-3-1-15,0-4 1 16,0-4 4-16,3-1-4 15,-3-4 3-15,0-3-3 16,0-4-59-16,0-3 45 0,0-4-118 16,0-5 100-1,0-3-93-15</inkml:trace>
+  <inkml:trace contextRef="#ctx0" brushRef="#br0">1 10 152 0,'-2'-5'69'0,"4"5"-55"0,-2-2-18 0,0 2 65 15,0 0-49-15,0 0 35 16,0-3-35-16,0 3 8 16,0 0-14-1,0 17 1-15,0 1-5 0,0 6-1 16,0 1 0-16,0 3-1 16,0 12 2-16,2-5-1 15,-2-3-1-15,0-4 1 16,0-4 4-16,2-1-4 15,-2-4 3-15,0-3-3 16,0-4-59-16,0-3 45 0,0-4-118 16,0-5 100-1,0-3-93-15</inkml:trace>
 </inkml:ink>
 </file>
 
@@ -9947,7 +9927,7 @@
       <inkml:brushProperty name="fitToCurve" value="1"/>
     </inkml:brush>
   </inkml:definitions>
-  <inkml:trace contextRef="#ctx0" brushRef="#br0">-4 67 232 0,'2'-37'105'0,"4"33"-83"0,6-1-28 0,-6 3 32 16,1-3-22-16,1 1-1 15,3-1-1-15,2 3-5 16,0-1 2-16,0 3-5 0,-1 3 5 16,7 1 3-16,-4 8-2 15,3 6 0-15,-5 1 1 16,-5-3-4-16,-3 2 2 15,-2-2 9-15,-6-2-6 16,-2 0 2-16,0 0-3 0,0-5-20 16,-3-2 15-1,0-2-83-15,3-3 68 0,2-4-161 16</inkml:trace>
+  <inkml:trace contextRef="#ctx0" brushRef="#br0">-4 67 232 0,'2'-37'105'0,"4"33"-83"0,6-1-28 0,-6 3 32 16,1-3-22-16,1 1-1 15,4-1-1-15,1 3-5 16,0-1 2-16,0 3-5 0,-1 3 5 16,7 1 3-16,-4 8-2 15,4 6 0-15,-6 1 1 16,-5-3-4-16,-3 3 2 15,-2-3 9-15,-6-2-6 16,-2 0 2-16,0 0-3 0,0-5-20 16,-3-2 15-1,0-2-83-15,3-3 68 0,2-4-161 16</inkml:trace>
 </inkml:ink>
 </file>
 
@@ -10157,7 +10137,7 @@
       <inkml:brushProperty name="fitToCurve" value="1"/>
     </inkml:brush>
   </inkml:definitions>
-  <inkml:trace contextRef="#ctx0" brushRef="#br0">8 80 100 0,'16'12'46'0,"0"-7"-37"0,-1 18-11 16,-7-9 33-16,3-2-25 15,-1-3 17-15,3 0-17 16,0-2 25-16,3-2-23 16,0-3 21-16,0 1-22 15,2-10-3-15,-2 0-2 0,2-7-2 0,-2 2 0 16,-6 0 19-16,-2-2-15 16,-3 0 13-16,-5 0-12 15,-2 0 11-15,-6 0-12 16,0 3 0-16,-2-1-2 15,-4 3 1-15,-1-1-2 16,-4 3 2-16,1 3-2 16,0 1-3-16,-3 1 1 15,2 0-13-15,-4 2 11 16,4 0-22-16,1 0 19 16,5 0-22-16,2 2 21 15,3 0-72-15,3 1 61 0,5-3-116 16</inkml:trace>
+  <inkml:trace contextRef="#ctx0" brushRef="#br0">8 80 100 0,'16'11'46'0,"0"-6"-37"0,-1 18-11 16,-7-9 33-16,3-2-25 15,-1-3 17-15,3 0-17 16,0-2 25-16,2-2-23 16,1-3 21-16,0 1-22 15,2-10-3-15,-2 0-2 0,2-7-2 0,-2 2 0 16,-6 0 19-16,-2-2-15 16,-3 0 13-16,-5 1-12 15,-2-1 11-15,-6 0-12 16,0 3 0-16,-2-1-2 15,-4 3 1-15,-1-1-2 16,-4 3 2-16,1 3-2 16,0 1-3-16,-2 1 1 15,1 0-13-15,-4 2 11 16,4 0-22-16,1 0 19 16,5 0-22-16,2 2 21 15,3 0-72-15,3 1 61 0,5-3-116 16</inkml:trace>
 </inkml:ink>
 </file>
 
@@ -10217,7 +10197,7 @@
       <inkml:brushProperty name="fitToCurve" value="1"/>
     </inkml:brush>
   </inkml:definitions>
-  <inkml:trace contextRef="#ctx0" brushRef="#br0">101 55 120 0,'0'-3'55'0,"-2"1"-43"0,2 0-15 0,0 2 12 16,0 0-8-16,0 0 3 16,0 0-3-16,0 0 19 0,0 0-16 15,0 0 5-15,2 0-7 16,6 0 13-1,0-3 11-15,0 3-19 0,-3-2 14 16,0-3-16-16,1 3 0 16,-1 0-3-16,0-3 7 15,0 0-7-15,-2 1 5 16,0-1-6-16,-3-2 11 16,0 2-9-16,-3 3 4 15,0 0-5-15,1 2-1 16,-6 0 0-16,0 2-1 15,-5 3 0-15,0-1 0 16,0 6 0-16,0-1 0 16,0 0 0-16,0 3 0 15,0 0 0-15,2 6-6 0,1 3 5 16,-1 0 3-16,4 0-2 16,1 0-2-16,4 0 1 15,2 0 1-15,5-2 0 16,3-3 2-16,2 5-1 15,1-2 13-15,4 2-10 16,4-3 3-16,-1-4-5 16,0-2 8-16,0-5-8 15,1-2 7-15,-4-1-6 16,1-8 4 0,-3-1-6-16,-3-7 17 15,-2 1-14-15,-5-1 15 16,0 3-14-16,-3-1 6 15,-3 1-8-15,0 0 4 16,1 2-6-16,-4 0 0 16,1 0 0-16,0 2-1 15,0 0 0-15,0 1 0 16,-1 1 0-16,1 1-6 16,0 0 5-16,0 2 3 15,-3 2-2 1,0 0 0-16,3 1-2 15,-6 1-16 1,4 1 14-16,-1 0-29 16,0-3 25-16,3 0-49 15,-1 1 43-15,4-1-86 0,-1-2 76 16</inkml:trace>
+  <inkml:trace contextRef="#ctx0" brushRef="#br0">101 55 120 0,'0'-3'55'0,"-2"1"-43"0,2 0-15 0,0 2 12 16,0 0-8-16,0 0 3 16,0 0-3-16,0 0 19 0,0 0-16 15,0 0 5-15,2 0-7 16,6 0 13-1,0-3 11-15,0 3-19 0,-3-2 14 16,0-3-16-16,1 3 0 16,-1 0-3-16,0-3 7 15,0 0-7-15,-2 1 5 16,0-1-6-16,-3-2 11 16,0 2-9-16,-3 3 4 15,0 0-5-15,1 2-1 16,-6 0 0-16,0 2-1 15,-5 3 0-15,0-1 0 16,0 6 0-16,0-1 0 16,0 0 0-16,0 3 0 15,0 0 0-15,2 6-6 0,1 3 5 16,-1 0 3-16,4 0-2 16,1 0-2-16,4-1 1 15,2 1 1-15,5-2 0 16,3-3 2-16,2 5-1 15,1-2 13-15,4 2-10 16,4-3 3-16,-1-4-5 16,0-2 8-16,0-5-8 15,1-2 7-15,-4-1-6 16,1-8 4 0,-3-1-6-16,-3-7 17 15,-2 1-14-15,-5-1 15 16,0 3-14-16,-3-1 6 15,-3 1-8-15,0 0 4 16,1 2-6-16,-4 0 0 16,1 0 0-16,0 2-1 15,0 0 0-15,0 1 0 16,-1 1 0-16,1 1-6 16,0 0 5-16,0 2 3 15,-3 2-2 1,0 0 0-16,3 1-2 15,-6 1-16 1,4 1 14-16,-1 0-29 16,0-3 25-16,3 0-49 15,-1 1 43-15,4-1-86 0,-1-2 76 16</inkml:trace>
 </inkml:ink>
 </file>
 
@@ -10757,7 +10737,7 @@
 </file>
 
 <file path=customXml/itemProps1.xml><?xml version="1.0" encoding="utf-8"?>
-<ds:datastoreItem xmlns:ds="http://schemas.openxmlformats.org/officeDocument/2006/customXml" ds:itemID="{EE8E988D-1914-4BF4-BF44-0E732FAF863D}">
+<ds:datastoreItem xmlns:ds="http://schemas.openxmlformats.org/officeDocument/2006/customXml" ds:itemID="{0A6A10A4-A835-47CD-8EF1-4B266E6CFA1F}">
   <ds:schemaRefs>
     <ds:schemaRef ds:uri="http://schemas.openxmlformats.org/officeDocument/2006/bibliography"/>
   </ds:schemaRefs>

</xml_diff>

<commit_message>
Updated report, but still missing statistics
</commit_message>
<xml_diff>
--- a/Submission/Team_K.docx
+++ b/Submission/Team_K.docx
@@ -2,8 +2,6 @@
 <file path=word/document.xml><?xml version="1.0" encoding="utf-8"?>
 <w:document xmlns:wpc="http://schemas.microsoft.com/office/word/2010/wordprocessingCanvas" xmlns:mc="http://schemas.openxmlformats.org/markup-compatibility/2006" xmlns:o="urn:schemas-microsoft-com:office:office" xmlns:r="http://schemas.openxmlformats.org/officeDocument/2006/relationships" xmlns:m="http://schemas.openxmlformats.org/officeDocument/2006/math" xmlns:v="urn:schemas-microsoft-com:vml" xmlns:wp14="http://schemas.microsoft.com/office/word/2010/wordprocessingDrawing" xmlns:wp="http://schemas.openxmlformats.org/drawingml/2006/wordprocessingDrawing" xmlns:w10="urn:schemas-microsoft-com:office:word" xmlns:w="http://schemas.openxmlformats.org/wordprocessingml/2006/main" xmlns:w14="http://schemas.microsoft.com/office/word/2010/wordml" xmlns:w15="http://schemas.microsoft.com/office/word/2012/wordml" xmlns:wpg="http://schemas.microsoft.com/office/word/2010/wordprocessingGroup" xmlns:wpi="http://schemas.microsoft.com/office/word/2010/wordprocessingInk" xmlns:wne="http://schemas.microsoft.com/office/word/2006/wordml" xmlns:wps="http://schemas.microsoft.com/office/word/2010/wordprocessingShape" mc:Ignorable="w14 w15 wp14">
   <w:body>
-    <w:bookmarkStart w:id="0" w:name="_GoBack"/>
-    <w:bookmarkEnd w:id="0"/>
     <w:p>
       <w:pPr>
         <w:pStyle w:val="Heading1"/>
@@ -64,12 +62,14 @@
                                 <w:b/>
                               </w:rPr>
                             </w:pPr>
+                            <w:proofErr w:type="spellStart"/>
                             <w:r>
                               <w:rPr>
                                 <w:b/>
                               </w:rPr>
                               <w:t>TrackStats</w:t>
                             </w:r>
+                            <w:proofErr w:type="spellEnd"/>
                           </w:p>
                           <w:p>
                             <w:pPr>
@@ -159,12 +159,14 @@
                           <w:b/>
                         </w:rPr>
                       </w:pPr>
+                      <w:proofErr w:type="spellStart"/>
                       <w:r>
                         <w:rPr>
                           <w:b/>
                         </w:rPr>
                         <w:t>TrackStats</w:t>
                       </w:r>
+                      <w:proofErr w:type="spellEnd"/>
                     </w:p>
                     <w:p>
                       <w:pPr>
@@ -366,12 +368,14 @@
       <w:r>
         <w:t xml:space="preserve"> fitness activities recorded in Google Fit. This application is called </w:t>
       </w:r>
+      <w:proofErr w:type="spellStart"/>
       <w:r>
         <w:rPr>
           <w:b/>
         </w:rPr>
         <w:t>TrackStats</w:t>
       </w:r>
+      <w:proofErr w:type="spellEnd"/>
       <w:r>
         <w:t>.</w:t>
       </w:r>
@@ -392,7 +396,15 @@
     </w:p>
     <w:p>
       <w:r>
-        <w:t xml:space="preserve">For logged-in users, TrackStats shows initially a dashboard with a summary of fitness related </w:t>
+        <w:t xml:space="preserve">For logged-in users, </w:t>
+      </w:r>
+      <w:proofErr w:type="spellStart"/>
+      <w:r>
+        <w:t>TrackStats</w:t>
+      </w:r>
+      <w:proofErr w:type="spellEnd"/>
+      <w:r>
+        <w:t xml:space="preserve"> shows initially a dashboard with a summary of fitness related </w:t>
       </w:r>
       <w:r>
         <w:t xml:space="preserve">statistics for the most common </w:t>
@@ -404,7 +416,13 @@
         <w:t xml:space="preserve">like total distance, burned calories, average speed, etc., aggregated for </w:t>
       </w:r>
       <w:r>
-        <w:t xml:space="preserve">the current month. </w:t>
+        <w:t xml:space="preserve">the </w:t>
+      </w:r>
+      <w:r>
+        <w:t xml:space="preserve">last </w:t>
+      </w:r>
+      <w:r>
+        <w:t xml:space="preserve">month. </w:t>
       </w:r>
       <w:r>
         <w:t xml:space="preserve">In the same page there’s a calendar view showing a condensed list of activities </w:t>
@@ -428,7 +446,13 @@
         <w:t>ing</w:t>
       </w:r>
       <w:r>
-        <w:t xml:space="preserve"> one to get more details.</w:t>
+        <w:t xml:space="preserve"> one to </w:t>
+      </w:r>
+      <w:r>
+        <w:t xml:space="preserve">see </w:t>
+      </w:r>
+      <w:r>
+        <w:t>more details.</w:t>
       </w:r>
     </w:p>
     <w:p>
@@ -436,21 +460,64 @@
         <w:t xml:space="preserve">The session details page shows a summary for the particular activity. Additionally it shows a map displaying activity location tracking along with </w:t>
       </w:r>
       <w:r>
-        <w:t xml:space="preserve">a chart showing complementary </w:t>
+        <w:t xml:space="preserve">a </w:t>
+      </w:r>
+      <w:r>
+        <w:t xml:space="preserve">graph </w:t>
+      </w:r>
+      <w:r>
+        <w:t xml:space="preserve">showing complementary </w:t>
       </w:r>
       <w:r>
         <w:t xml:space="preserve">measures </w:t>
       </w:r>
       <w:r>
-        <w:t>like speed evolution, distance and altitude.</w:t>
+        <w:t xml:space="preserve">like speed evolution and </w:t>
+      </w:r>
+      <w:r>
+        <w:t>distance.</w:t>
       </w:r>
     </w:p>
     <w:p>
       <w:r>
-        <w:t xml:space="preserve">The previously described functionalities are the designed ones within the scope of this project. However, the architecture allows a consistent and organized application grow </w:t>
-      </w:r>
-      <w:r>
-        <w:t>offering more data insights, integration with mobile web version or even mobile apps. I</w:t>
+        <w:t>The previously described functionalities are the designed ones within the scope of this project. However, the architecture allows a consistent and organized application grow</w:t>
+      </w:r>
+      <w:r>
+        <w:t>,</w:t>
+      </w:r>
+      <w:r>
+        <w:t xml:space="preserve"> </w:t>
+      </w:r>
+      <w:r>
+        <w:t xml:space="preserve">offering more data insights, integration with </w:t>
+      </w:r>
+      <w:r>
+        <w:t xml:space="preserve">a </w:t>
+      </w:r>
+      <w:r>
+        <w:t xml:space="preserve">mobile web version or even </w:t>
+      </w:r>
+      <w:r>
+        <w:t xml:space="preserve">extending the interface to </w:t>
+      </w:r>
+      <w:r>
+        <w:t>mobile a</w:t>
+      </w:r>
+      <w:r>
+        <w:t>pps.</w:t>
+      </w:r>
+    </w:p>
+    <w:p>
+      <w:r>
+        <w:t>The goal with the prototype is building a set of basic functionalities that allows any user see its own fitness data from the most common perspectives, to later grow according to identified needs ensuring a high usage level</w:t>
+      </w:r>
+      <w:r>
+        <w:t>.</w:t>
+      </w:r>
+    </w:p>
+    <w:p>
+      <w:r>
+        <w:t>I</w:t>
       </w:r>
       <w:r>
         <w:t>n the end</w:t>
@@ -465,12 +532,9 @@
         <w:t xml:space="preserve">n application </w:t>
       </w:r>
       <w:r>
-        <w:t>should have.</w:t>
+        <w:t>should have, and this one was designed with this capacity in its core.</w:t>
       </w:r>
     </w:p>
-    <w:p/>
-    <w:p/>
-    <w:p/>
     <w:p/>
     <w:p>
       <w:r>
@@ -519,6 +583,49 @@
       </w:r>
     </w:p>
     <w:p>
+      <w:r>
+        <w:t>The first step was creating a simple demo application in Google App Engine to understand its features and limitations. This along with publicly available examples allowed us to have a more clear idea about what is reasonable to do and the potential project dimensions.</w:t>
+      </w:r>
+    </w:p>
+    <w:p>
+      <w:r>
+        <w:t>Later, GitHub was introduced to the team for w</w:t>
+      </w:r>
+      <w:r>
+        <w:t xml:space="preserve">hich it was important to explain the concepts it is based </w:t>
+      </w:r>
+      <w:proofErr w:type="spellStart"/>
+      <w:r>
+        <w:t>on.Thus</w:t>
+      </w:r>
+      <w:proofErr w:type="spellEnd"/>
+      <w:r>
+        <w:t>, with basic concepts understood and a small practice, the whole team was ready to start the developing phase.</w:t>
+      </w:r>
+    </w:p>
+    <w:p>
+      <w:r>
+        <w:t xml:space="preserve">No particular IDE was requested to be used. Nobody in the team had project experience with Python so this was left open for experimentation. In the practice, some members used an IDE like </w:t>
+      </w:r>
+      <w:proofErr w:type="spellStart"/>
+      <w:r>
+        <w:t>PyCharm</w:t>
+      </w:r>
+      <w:proofErr w:type="spellEnd"/>
+      <w:r>
+        <w:t>, while others simply used a text editor with language highlight like Notepad++.</w:t>
+      </w:r>
+    </w:p>
+    <w:p>
+      <w:r>
+        <w:lastRenderedPageBreak/>
+        <w:t>Communication was held by different means, depending if it was one-to-one or one-to-all. In general it was always possible to have a fluent conversation, and synchronizing key aspects like data sharing between the services and front-end layers.</w:t>
+      </w:r>
+    </w:p>
+    <w:p>
+      <w:pPr>
+        <w:pStyle w:val="Heading2"/>
+      </w:pPr>
       <w:r>
         <w:t>Tools</w:t>
       </w:r>
@@ -616,7 +723,7 @@
           </w:tcPr>
           <w:p>
             <w:r>
-              <w:t>Skype for Business</w:t>
+              <w:t>Skype</w:t>
             </w:r>
           </w:p>
         </w:tc>
@@ -717,9 +824,11 @@
             <w:tcW w:w="1615" w:type="dxa"/>
           </w:tcPr>
           <w:p>
+            <w:proofErr w:type="spellStart"/>
             <w:r>
               <w:t>PyCharm</w:t>
             </w:r>
+            <w:proofErr w:type="spellEnd"/>
           </w:p>
         </w:tc>
         <w:tc>
@@ -773,7 +882,6 @@
           </w:tcPr>
           <w:p>
             <w:r>
-              <w:lastRenderedPageBreak/>
               <w:t>GitHub</w:t>
             </w:r>
           </w:p>
@@ -884,26 +992,130 @@
       </w:r>
     </w:p>
     <w:p>
-      <w:r>
-        <w:t xml:space="preserve">TrackStats uses as starting point an existing service that stores and models records from different sensors, called Google Fit. This service is originally designed to work as the backend for a broad range of devices requiring to store the collected data from sensor like GPS location, heartbeat, distance, speed, consumed calories, balances, among others. At the same time, Google Fit provides the </w:t>
-      </w:r>
-      <w:r>
-        <w:t>collected</w:t>
-      </w:r>
-      <w:r>
-        <w:t xml:space="preserve"> data to mobile applications or websites with the aim to let its users analyze it and provide insights to improve their wellbeing.</w:t>
+      <w:proofErr w:type="spellStart"/>
+      <w:r>
+        <w:rPr>
+          <w:b/>
+        </w:rPr>
+        <w:t>TrackStats</w:t>
+      </w:r>
+      <w:proofErr w:type="spellEnd"/>
+      <w:r>
+        <w:rPr>
+          <w:b/>
+        </w:rPr>
+        <w:t xml:space="preserve"> </w:t>
+      </w:r>
+      <w:r>
+        <w:t xml:space="preserve">uses as starting point an existing service that stores and models </w:t>
+      </w:r>
+      <w:r>
+        <w:t xml:space="preserve">logging data </w:t>
+      </w:r>
+      <w:r>
+        <w:t xml:space="preserve">from different </w:t>
+      </w:r>
+      <w:r>
+        <w:t xml:space="preserve">fitness and health </w:t>
+      </w:r>
+      <w:r>
+        <w:t>sensors, called Google Fit. This service is originally designed to work as the backend for a broad range of devices requiring to store the collected data from sensor like GPS location, heartbeat, distance, speed, consumed ca</w:t>
+      </w:r>
+      <w:r>
+        <w:t xml:space="preserve">lories, </w:t>
+      </w:r>
+      <w:r>
+        <w:t>weight</w:t>
+      </w:r>
+      <w:r>
+        <w:t>, among others.</w:t>
       </w:r>
     </w:p>
     <w:p>
       <w:r>
-        <w:t>In a way, Google Fit is a low level repository offering a very generic data schema requiring the data consumers to group, aggregate or combine the data at its own convenience. TrackStats then uses its own approach to consume and interpret the data and show it in different views.</w:t>
+        <w:t xml:space="preserve">At the same time, Google Fit </w:t>
+      </w:r>
+      <w:r>
+        <w:t xml:space="preserve">makes this data available to </w:t>
+      </w:r>
+      <w:r>
+        <w:t>mobile applications or websites with the aim to let its users analyze it and provide insights to improve their wellbeing.</w:t>
+      </w:r>
+      <w:r>
+        <w:t xml:space="preserve"> This was the identified opportunity within the project to develop the exposed application.</w:t>
       </w:r>
     </w:p>
     <w:p>
       <w:r>
-        <w:t>TrackStats is therefore a three layer application. It uses Google API as the data provider for both, fitness and user authentication. In the application layer it has a set of REST services built on Python that on demand pull data from Google Fit, transform it and return more meaningful datasets to the front end. This last layer is a web application running on top of Django that at the same time runs in a Google Application Engine environment. Its main role is to render HTML pages that when delivered to the browser, its associated JavaScripts allow the end-user interact with the data by triggering request to the application layer depending on the used features.</w:t>
+        <w:t xml:space="preserve">In a way, Google Fit is a low level repository offering a very generic data schema requiring data consumers to group, aggregate or combine </w:t>
+      </w:r>
+      <w:r>
+        <w:t xml:space="preserve">it </w:t>
+      </w:r>
+      <w:r>
+        <w:t xml:space="preserve">at its own convenience. </w:t>
+      </w:r>
+      <w:proofErr w:type="spellStart"/>
+      <w:r>
+        <w:rPr>
+          <w:b/>
+        </w:rPr>
+        <w:t>TrackStats</w:t>
+      </w:r>
+      <w:proofErr w:type="spellEnd"/>
+      <w:r>
+        <w:rPr>
+          <w:b/>
+        </w:rPr>
+        <w:t xml:space="preserve"> </w:t>
+      </w:r>
+      <w:r>
+        <w:t xml:space="preserve">then uses its own approach to </w:t>
+      </w:r>
+      <w:r>
+        <w:t xml:space="preserve">read </w:t>
+      </w:r>
+      <w:r>
+        <w:t>and interpret the data to show it in different views and applying its own business rules.</w:t>
       </w:r>
     </w:p>
+    <w:p>
+      <w:proofErr w:type="spellStart"/>
+      <w:r>
+        <w:rPr>
+          <w:b/>
+        </w:rPr>
+        <w:t>TrackStats</w:t>
+      </w:r>
+      <w:proofErr w:type="spellEnd"/>
+      <w:r>
+        <w:rPr>
+          <w:b/>
+        </w:rPr>
+        <w:t xml:space="preserve"> </w:t>
+      </w:r>
+      <w:r>
+        <w:t xml:space="preserve">is therefore a three layer application. It uses Google API as the data provider for both, fitness and user authentication. In the application layer it has a set of REST services built on Python that on demand pull data from Google Fit, transform it and return more meaningful datasets to the front end. This last layer is a web application running on top of Django that at the same time runs in a Google Application Engine environment. Its main role is to render HTML pages that when delivered to the browser, its associated </w:t>
+      </w:r>
+      <w:proofErr w:type="spellStart"/>
+      <w:r>
+        <w:t>JavaScripts</w:t>
+      </w:r>
+      <w:proofErr w:type="spellEnd"/>
+      <w:r>
+        <w:t xml:space="preserve"> allow the end-user interact with the data by triggering request to the application layer depending on the used features.</w:t>
+      </w:r>
+    </w:p>
+    <w:p>
+      <w:r>
+        <w:t xml:space="preserve">The implementation of the website and REST services uses the Django Framework. This Mode-View-Controller application structure allows to organize all application components according to </w:t>
+      </w:r>
+      <w:r>
+        <w:lastRenderedPageBreak/>
+        <w:t>their nature and at the same time setting the foundations for easily extensibility. Due to the fact that all data resides in Google Fit or Google+ user profile, the application doesn’t use a local repository and therefore the model part of the architecture is not exploded at this stage. However, the model makes sense when considering future features like advanced statistics or analytics that require processed data which is not provided by Google Fit as raw source.</w:t>
+      </w:r>
+    </w:p>
+    <w:p/>
     <w:p>
       <w:r>
         <w:rPr>
@@ -5809,7 +6021,7 @@
     </w:p>
     <w:p>
       <w:r>
-        <w:t>As described previously, making a team of seven people get to an agreement in some aspects is a challenging task. The first evidence of this was defining what the project about</w:t>
+        <w:t>As described previously, making a team of seven people get to an agreement in some aspects is a challenging task. The first evidence of this was defining what the project</w:t>
       </w:r>
       <w:r>
         <w:t xml:space="preserve"> will be about</w:t>
@@ -5850,13 +6062,94 @@
         <w:t xml:space="preserve">. It took almost 1 month </w:t>
       </w:r>
       <w:r>
-        <w:t>take a decision and define a draft architecture. On the good side, this helped all team members to know each other better and understand other points of view.</w:t>
+        <w:t>take a decision a</w:t>
+      </w:r>
+      <w:r>
+        <w:t>nd define a draft architecture.</w:t>
+      </w:r>
+      <w:r>
+        <w:t xml:space="preserve"> This was because there were many different points of view and perceptions about a good idea to develop.</w:t>
       </w:r>
     </w:p>
     <w:p>
       <w:r>
-        <w:t xml:space="preserve"> </w:t>
-      </w:r>
+        <w:t xml:space="preserve">Team K is a mixed </w:t>
+      </w:r>
+      <w:r>
+        <w:t xml:space="preserve">group </w:t>
+      </w:r>
+      <w:r>
+        <w:t xml:space="preserve">having undergraduate and master’s students. </w:t>
+      </w:r>
+      <w:r>
+        <w:t xml:space="preserve">The starting point for each team member was different considering that some of them </w:t>
+      </w:r>
+      <w:r>
+        <w:t xml:space="preserve">have no </w:t>
+      </w:r>
+      <w:r>
+        <w:t>computer science backgrounds</w:t>
+      </w:r>
+      <w:r>
+        <w:t xml:space="preserve"> or </w:t>
+      </w:r>
+      <w:r>
+        <w:t xml:space="preserve">programming </w:t>
+      </w:r>
+      <w:r>
+        <w:t>experience</w:t>
+      </w:r>
+      <w:r>
+        <w:t xml:space="preserve">. </w:t>
+      </w:r>
+      <w:r>
+        <w:t>Writing code</w:t>
+      </w:r>
+      <w:r>
+        <w:t>,</w:t>
+      </w:r>
+      <w:r>
+        <w:t xml:space="preserve"> defining the </w:t>
+      </w:r>
+      <w:r>
+        <w:t xml:space="preserve">application architecture and </w:t>
+      </w:r>
+      <w:r>
+        <w:t xml:space="preserve">handling </w:t>
+      </w:r>
+      <w:r>
+        <w:t xml:space="preserve">some terms and concepts were aspects needing a special treatment </w:t>
+      </w:r>
+      <w:r>
+        <w:t>and eventually causing some delays.</w:t>
+      </w:r>
+    </w:p>
+    <w:p>
+      <w:r>
+        <w:t>A project plan and a strategy were defined as part of the basic project management</w:t>
+      </w:r>
+      <w:r>
+        <w:t xml:space="preserve"> activities</w:t>
+      </w:r>
+      <w:r>
+        <w:t xml:space="preserve">. Those were </w:t>
+      </w:r>
+      <w:r>
+        <w:t xml:space="preserve">initially </w:t>
+      </w:r>
+      <w:r>
+        <w:t xml:space="preserve">followed giving the impression that the project was in good track and status. However, </w:t>
+      </w:r>
+      <w:r>
+        <w:t>as the deadline got closer and this project activities had to be tackled with other module assignments, team skills mix started to evidence the existing gaps requiring extra efforts to complete the assigned tasks.</w:t>
+      </w:r>
+    </w:p>
+    <w:p>
+      <w:r>
+        <w:t>By the mid project life, some tasks were assigned to have small functional pieces of the project. These tasks not always were completed and its later execution was not enforced, creating a limbo zone that later required quick actions to solve them.</w:t>
+      </w:r>
+      <w:bookmarkStart w:id="0" w:name="_GoBack"/>
+      <w:bookmarkEnd w:id="0"/>
     </w:p>
     <w:p/>
     <w:p/>
@@ -6002,7 +6295,7 @@
               <w:noProof/>
               <w:color w:val="7F7F7F" w:themeColor="text1" w:themeTint="80"/>
             </w:rPr>
-            <w:t>1</w:t>
+            <w:t>5</w:t>
           </w:r>
           <w:r>
             <w:rPr>
@@ -6193,13 +6486,23 @@
               <w:lang w:val="es-ES"/>
             </w:rPr>
           </w:pPr>
+          <w:proofErr w:type="spellStart"/>
           <w:r>
             <w:rPr>
               <w:b/>
               <w:color w:val="404040" w:themeColor="text1" w:themeTint="BF"/>
               <w:lang w:val="es-ES"/>
             </w:rPr>
-            <w:t>Team K</w:t>
+            <w:t>Team</w:t>
+          </w:r>
+          <w:proofErr w:type="spellEnd"/>
+          <w:r>
+            <w:rPr>
+              <w:b/>
+              <w:color w:val="404040" w:themeColor="text1" w:themeTint="BF"/>
+              <w:lang w:val="es-ES"/>
+            </w:rPr>
+            <w:t xml:space="preserve"> K</w:t>
           </w:r>
         </w:p>
         <w:p>
@@ -9657,7 +9960,7 @@
       <inkml:brushProperty name="fitToCurve" value="1"/>
     </inkml:brush>
   </inkml:definitions>
-  <inkml:trace contextRef="#ctx0" brushRef="#br0">12 74 184 0,'2'11'82'0,"1"-2"-65"0,-3 28-21 0,0-25 6 0,0 1-3 16,0-2-22-16,0-2 18 15,-3 1 5-15,1-4-1 16,2-1 32-16,-3 0-24 0,0-3 17 15,1-4-18-15,2-3-8 16,-3-6 2-16,3-6-1 16,0-2 1-16,3-2-17 15,-1-2 13-15,4 0-9 16,-1 0 9-16,3-1 11 16,-3 5-6-16,8 8 20 15,2 6 6 1,1 3-20-16,-2 6 18 15,-4 6-20-15,0 3 9 16,-2 4-10-16,0 4 6 0,0 7-7 16,0-2-5-16,-3-6 2 15,0 0 5-15,-3-4-4 16,1-2-17-16,0-5 13 16,-3-2-64-16,0-2 52 15,0-5-156 1,0-3 131-1</inkml:trace>
+  <inkml:trace contextRef="#ctx0" brushRef="#br0">12 74 184 0,'2'11'82'0,"1"-2"-65"0,-3 27-21 0,0-24 6 0,0 1-3 16,0-2-22-16,0-2 18 15,-3 1 5-15,1-4-1 16,2-1 32-16,-3 0-24 0,0-3 17 15,1-4-18-15,2-3-8 16,-3-6 2-16,3-6-1 16,0-2 1-16,3-2-17 15,-1-2 13-15,4 1-9 16,-1-1 9-16,3-1 11 16,-3 5-6-16,8 8 20 15,2 6 6 1,1 3-20-16,-2 6 18 15,-4 6-20-15,0 3 9 16,-2 4-10-16,0 4 6 0,0 7-7 16,0-3-5-16,-3-5 2 15,0 0 5-15,-3-4-4 16,1-2-17-16,0-5 13 16,-3-2-64-16,0-2 52 15,0-5-156 1,0-3 131-1</inkml:trace>
 </inkml:ink>
 </file>
 
@@ -9807,7 +10110,7 @@
       <inkml:brushProperty name="fitToCurve" value="1"/>
     </inkml:brush>
   </inkml:definitions>
-  <inkml:trace contextRef="#ctx0" brushRef="#br0">1 10 152 0,'-2'-5'69'0,"4"5"-55"0,-2-2-18 0,0 2 65 15,0 0-49-15,0 0 35 16,0-3-35-16,0 3 8 16,0 0-14-1,0 17 1-15,0 1-5 0,0 6-1 16,0 1 0-16,0 3-1 16,0 12 2-16,2-5-1 15,-2-3-1-15,0-4 1 16,0-4 4-16,2-1-4 15,-2-4 3-15,0-3-3 16,0-4-59-16,0-3 45 0,0-4-118 16,0-5 100-1,0-3-93-15</inkml:trace>
+  <inkml:trace contextRef="#ctx0" brushRef="#br0">1 10 152 0,'-2'-5'69'0,"4"5"-55"0,-2-2-18 0,0 2 65 15,0 0-49-15,0 0 35 16,0-3-35-16,0 3 8 16,0 0-14-1,0 17 1-15,0 1-5 0,0 6-1 16,0 1 0-16,0 3-1 16,0 12 2-16,2-5-1 15,-2-3-1-15,0-4 1 16,0-4 4-16,3-1-4 15,-3-4 3-15,0-3-3 16,0-4-59-16,0-3 45 0,0-4-118 16,0-5 100-1,0-3-93-15</inkml:trace>
 </inkml:ink>
 </file>
 
@@ -10737,7 +11040,7 @@
 </file>
 
 <file path=customXml/itemProps1.xml><?xml version="1.0" encoding="utf-8"?>
-<ds:datastoreItem xmlns:ds="http://schemas.openxmlformats.org/officeDocument/2006/customXml" ds:itemID="{0A6A10A4-A835-47CD-8EF1-4B266E6CFA1F}">
+<ds:datastoreItem xmlns:ds="http://schemas.openxmlformats.org/officeDocument/2006/customXml" ds:itemID="{AE9E3D84-29AC-41A5-9215-4BD3C996FF65}">
   <ds:schemaRefs>
     <ds:schemaRef ds:uri="http://schemas.openxmlformats.org/officeDocument/2006/bibliography"/>
   </ds:schemaRefs>

</xml_diff>